<commit_message>
BASEBALL SQL TABLE ANALYSIS
BASEBALL SQL TABLE ANALYSIS
</commit_message>
<xml_diff>
--- a/BASEBALL SQL TABLE ANALYSIS.docx
+++ b/BASEBALL SQL TABLE ANALYSIS.docx
@@ -18,16 +18,7 @@
           <w:sz w:val="24"/>
           <w:szCs w:val="24"/>
         </w:rPr>
-        <w:t>#</w:t>
-      </w:r>
-      <w:r>
-        <w:rPr>
-          <w:b/>
-          <w:bCs/>
-          <w:sz w:val="24"/>
-          <w:szCs w:val="24"/>
-        </w:rPr>
-        <w:t>CHECKING THE NULL &amp; EMPTY VALUES</w:t>
+        <w:t>#CHECKING THE NULL &amp; EMPTY VALUES</w:t>
       </w:r>
     </w:p>
     <w:p>
@@ -1875,16 +1866,7 @@
           <w:sz w:val="24"/>
           <w:szCs w:val="24"/>
         </w:rPr>
-        <w:t>M</w:t>
-      </w:r>
-      <w:r>
-        <w:rPr>
-          <w:b/>
-          <w:bCs/>
-          <w:sz w:val="24"/>
-          <w:szCs w:val="24"/>
-        </w:rPr>
-        <w:t>AX</w:t>
+        <w:t>MAX</w:t>
       </w:r>
       <w:r>
         <w:rPr>
@@ -2380,16 +2362,7 @@
           <w:sz w:val="24"/>
           <w:szCs w:val="24"/>
         </w:rPr>
-        <w:t>M</w:t>
-      </w:r>
-      <w:r>
-        <w:rPr>
-          <w:b/>
-          <w:bCs/>
-          <w:sz w:val="24"/>
-          <w:szCs w:val="24"/>
-        </w:rPr>
-        <w:t>IN</w:t>
+        <w:t>MIN</w:t>
       </w:r>
       <w:r>
         <w:rPr>
@@ -2888,86 +2861,6 @@
           <w:szCs w:val="24"/>
         </w:rPr>
       </w:pPr>
-    </w:p>
-    <w:p>
-      <w:pPr>
-        <w:rPr>
-          <w:b/>
-          <w:bCs/>
-          <w:sz w:val="24"/>
-          <w:szCs w:val="24"/>
-        </w:rPr>
-      </w:pPr>
-    </w:p>
-    <w:p>
-      <w:pPr>
-        <w:rPr>
-          <w:b/>
-          <w:bCs/>
-          <w:sz w:val="24"/>
-          <w:szCs w:val="24"/>
-        </w:rPr>
-      </w:pPr>
-    </w:p>
-    <w:p>
-      <w:pPr>
-        <w:rPr>
-          <w:b/>
-          <w:bCs/>
-          <w:sz w:val="24"/>
-          <w:szCs w:val="24"/>
-        </w:rPr>
-      </w:pPr>
-    </w:p>
-    <w:p>
-      <w:pPr>
-        <w:rPr>
-          <w:b/>
-          <w:bCs/>
-          <w:sz w:val="24"/>
-          <w:szCs w:val="24"/>
-        </w:rPr>
-      </w:pPr>
-    </w:p>
-    <w:p>
-      <w:pPr>
-        <w:rPr>
-          <w:b/>
-          <w:bCs/>
-          <w:sz w:val="24"/>
-          <w:szCs w:val="24"/>
-        </w:rPr>
-      </w:pPr>
-    </w:p>
-    <w:p>
-      <w:pPr>
-        <w:rPr>
-          <w:b/>
-          <w:bCs/>
-          <w:sz w:val="24"/>
-          <w:szCs w:val="24"/>
-        </w:rPr>
-      </w:pPr>
-    </w:p>
-    <w:p>
-      <w:pPr>
-        <w:rPr>
-          <w:b/>
-          <w:bCs/>
-          <w:sz w:val="24"/>
-          <w:szCs w:val="24"/>
-        </w:rPr>
-      </w:pPr>
-    </w:p>
-    <w:p>
-      <w:pPr>
-        <w:rPr>
-          <w:b/>
-          <w:bCs/>
-          <w:sz w:val="24"/>
-          <w:szCs w:val="24"/>
-        </w:rPr>
-      </w:pPr>
       <w:r>
         <w:rPr>
           <w:b/>
@@ -2984,16 +2877,7 @@
           <w:sz w:val="24"/>
           <w:szCs w:val="24"/>
         </w:rPr>
-        <w:t>M</w:t>
-      </w:r>
-      <w:r>
-        <w:rPr>
-          <w:b/>
-          <w:bCs/>
-          <w:sz w:val="24"/>
-          <w:szCs w:val="24"/>
-        </w:rPr>
-        <w:t>AX</w:t>
+        <w:t>MAX</w:t>
       </w:r>
       <w:r>
         <w:rPr>
@@ -3326,7 +3210,6 @@
         <w:rPr>
           <w:noProof/>
         </w:rPr>
-        <w:lastRenderedPageBreak/>
         <w:drawing>
           <wp:inline distT="0" distB="0" distL="0" distR="0" wp14:anchorId="45043717" wp14:editId="00FFF700">
             <wp:extent cx="5724525" cy="2447925"/>
@@ -3361,6 +3244,462 @@
                     <a:xfrm>
                       <a:off x="0" y="0"/>
                       <a:ext cx="5724525" cy="2447925"/>
+                    </a:xfrm>
+                    <a:prstGeom prst="rect">
+                      <a:avLst/>
+                    </a:prstGeom>
+                    <a:noFill/>
+                    <a:ln>
+                      <a:noFill/>
+                    </a:ln>
+                  </pic:spPr>
+                </pic:pic>
+              </a:graphicData>
+            </a:graphic>
+          </wp:inline>
+        </w:drawing>
+      </w:r>
+    </w:p>
+    <w:p>
+      <w:pPr>
+        <w:rPr>
+          <w:rStyle w:val="cm-keyword"/>
+          <w:rFonts w:ascii="Courier New" w:hAnsi="Courier New" w:cs="Courier New"/>
+          <w:color w:val="770088"/>
+          <w:sz w:val="20"/>
+          <w:szCs w:val="20"/>
+          <w:shd w:val="clear" w:color="auto" w:fill="E5E5E5"/>
+        </w:rPr>
+      </w:pPr>
+    </w:p>
+    <w:p>
+      <w:pPr>
+        <w:rPr>
+          <w:rStyle w:val="cm-keyword"/>
+          <w:rFonts w:ascii="Courier New" w:hAnsi="Courier New" w:cs="Courier New"/>
+          <w:color w:val="770088"/>
+          <w:sz w:val="20"/>
+          <w:szCs w:val="20"/>
+          <w:shd w:val="clear" w:color="auto" w:fill="E5E5E5"/>
+        </w:rPr>
+      </w:pPr>
+    </w:p>
+    <w:p>
+      <w:pPr>
+        <w:rPr>
+          <w:rStyle w:val="cm-keyword"/>
+          <w:rFonts w:ascii="Courier New" w:hAnsi="Courier New" w:cs="Courier New"/>
+          <w:color w:val="770088"/>
+          <w:sz w:val="20"/>
+          <w:szCs w:val="20"/>
+          <w:shd w:val="clear" w:color="auto" w:fill="E5E5E5"/>
+        </w:rPr>
+      </w:pPr>
+    </w:p>
+    <w:p>
+      <w:pPr>
+        <w:rPr>
+          <w:rStyle w:val="cm-keyword"/>
+          <w:rFonts w:ascii="Courier New" w:hAnsi="Courier New" w:cs="Courier New"/>
+          <w:color w:val="770088"/>
+          <w:sz w:val="20"/>
+          <w:szCs w:val="20"/>
+          <w:shd w:val="clear" w:color="auto" w:fill="E5E5E5"/>
+        </w:rPr>
+      </w:pPr>
+    </w:p>
+    <w:p>
+      <w:pPr>
+        <w:rPr>
+          <w:rStyle w:val="cm-keyword"/>
+          <w:rFonts w:ascii="Courier New" w:hAnsi="Courier New" w:cs="Courier New"/>
+          <w:color w:val="770088"/>
+          <w:sz w:val="20"/>
+          <w:szCs w:val="20"/>
+          <w:shd w:val="clear" w:color="auto" w:fill="E5E5E5"/>
+        </w:rPr>
+      </w:pPr>
+    </w:p>
+    <w:p>
+      <w:pPr>
+        <w:rPr>
+          <w:rStyle w:val="cm-keyword"/>
+          <w:rFonts w:ascii="Courier New" w:hAnsi="Courier New" w:cs="Courier New"/>
+          <w:color w:val="770088"/>
+          <w:sz w:val="20"/>
+          <w:szCs w:val="20"/>
+          <w:shd w:val="clear" w:color="auto" w:fill="E5E5E5"/>
+        </w:rPr>
+      </w:pPr>
+    </w:p>
+    <w:p>
+      <w:pPr>
+        <w:rPr>
+          <w:rStyle w:val="cm-keyword"/>
+          <w:rFonts w:ascii="Courier New" w:hAnsi="Courier New" w:cs="Courier New"/>
+          <w:color w:val="770088"/>
+          <w:sz w:val="20"/>
+          <w:szCs w:val="20"/>
+          <w:shd w:val="clear" w:color="auto" w:fill="E5E5E5"/>
+        </w:rPr>
+      </w:pPr>
+    </w:p>
+    <w:p>
+      <w:pPr>
+        <w:rPr>
+          <w:rStyle w:val="cm-keyword"/>
+          <w:b/>
+          <w:bCs/>
+          <w:sz w:val="24"/>
+          <w:szCs w:val="24"/>
+        </w:rPr>
+      </w:pPr>
+      <w:r>
+        <w:rPr>
+          <w:b/>
+          <w:bCs/>
+          <w:sz w:val="24"/>
+          <w:szCs w:val="24"/>
+        </w:rPr>
+        <w:lastRenderedPageBreak/>
+        <w:t xml:space="preserve">#TOP </w:t>
+      </w:r>
+      <w:r>
+        <w:rPr>
+          <w:b/>
+          <w:bCs/>
+          <w:sz w:val="24"/>
+          <w:szCs w:val="24"/>
+        </w:rPr>
+        <w:t>8</w:t>
+      </w:r>
+      <w:r>
+        <w:rPr>
+          <w:b/>
+          <w:bCs/>
+          <w:sz w:val="24"/>
+          <w:szCs w:val="24"/>
+        </w:rPr>
+        <w:t xml:space="preserve"> NAME OF PLAYER BY </w:t>
+      </w:r>
+      <w:r>
+        <w:rPr>
+          <w:b/>
+          <w:bCs/>
+          <w:sz w:val="24"/>
+          <w:szCs w:val="24"/>
+        </w:rPr>
+        <w:t>MAX</w:t>
+      </w:r>
+      <w:r>
+        <w:rPr>
+          <w:b/>
+          <w:bCs/>
+          <w:sz w:val="24"/>
+          <w:szCs w:val="24"/>
+        </w:rPr>
+        <w:t xml:space="preserve"> </w:t>
+      </w:r>
+      <w:r>
+        <w:rPr>
+          <w:b/>
+          <w:bCs/>
+          <w:sz w:val="24"/>
+          <w:szCs w:val="24"/>
+        </w:rPr>
+        <w:t>HR</w:t>
+      </w:r>
+      <w:r>
+        <w:rPr>
+          <w:b/>
+          <w:bCs/>
+          <w:sz w:val="24"/>
+          <w:szCs w:val="24"/>
+        </w:rPr>
+        <w:t>(Home R</w:t>
+      </w:r>
+      <w:r>
+        <w:rPr>
+          <w:b/>
+          <w:bCs/>
+          <w:sz w:val="24"/>
+          <w:szCs w:val="24"/>
+        </w:rPr>
+        <w:t>un</w:t>
+      </w:r>
+      <w:r>
+        <w:rPr>
+          <w:b/>
+          <w:bCs/>
+          <w:sz w:val="24"/>
+          <w:szCs w:val="24"/>
+        </w:rPr>
+        <w:t>)</w:t>
+      </w:r>
+      <w:r>
+        <w:rPr>
+          <w:b/>
+          <w:bCs/>
+          <w:sz w:val="24"/>
+          <w:szCs w:val="24"/>
+        </w:rPr>
+        <w:t xml:space="preserve"> WISE</w:t>
+      </w:r>
+    </w:p>
+    <w:p>
+      <w:hyperlink r:id="rId25" w:tgtFrame="mysql_doc" w:history="1">
+        <w:r>
+          <w:rPr>
+            <w:rStyle w:val="Hyperlink"/>
+            <w:rFonts w:ascii="Courier New" w:hAnsi="Courier New" w:cs="Courier New"/>
+            <w:sz w:val="20"/>
+            <w:szCs w:val="20"/>
+            <w:shd w:val="clear" w:color="auto" w:fill="E5E5E5"/>
+          </w:rPr>
+          <w:t>SELECT</w:t>
+        </w:r>
+      </w:hyperlink>
+      <w:r>
+        <w:rPr>
+          <w:rFonts w:ascii="Courier New" w:hAnsi="Courier New" w:cs="Courier New"/>
+          <w:color w:val="444444"/>
+          <w:sz w:val="20"/>
+          <w:szCs w:val="20"/>
+          <w:shd w:val="clear" w:color="auto" w:fill="E5E5E5"/>
+        </w:rPr>
+        <w:t> name</w:t>
+      </w:r>
+      <w:r>
+        <w:rPr>
+          <w:rStyle w:val="cm-punctuation"/>
+          <w:rFonts w:ascii="Courier New" w:hAnsi="Courier New" w:cs="Courier New"/>
+          <w:color w:val="444444"/>
+          <w:sz w:val="20"/>
+          <w:szCs w:val="20"/>
+          <w:shd w:val="clear" w:color="auto" w:fill="E5E5E5"/>
+        </w:rPr>
+        <w:t>,</w:t>
+      </w:r>
+      <w:r>
+        <w:rPr>
+          <w:rFonts w:ascii="Courier New" w:hAnsi="Courier New" w:cs="Courier New"/>
+          <w:color w:val="444444"/>
+          <w:sz w:val="20"/>
+          <w:szCs w:val="20"/>
+          <w:shd w:val="clear" w:color="auto" w:fill="E5E5E5"/>
+        </w:rPr>
+        <w:t> HR </w:t>
+      </w:r>
+      <w:r>
+        <w:rPr>
+          <w:rStyle w:val="cm-keyword"/>
+          <w:rFonts w:ascii="Courier New" w:hAnsi="Courier New" w:cs="Courier New"/>
+          <w:color w:val="770088"/>
+          <w:sz w:val="20"/>
+          <w:szCs w:val="20"/>
+          <w:shd w:val="clear" w:color="auto" w:fill="E5E5E5"/>
+        </w:rPr>
+        <w:t>FROM</w:t>
+      </w:r>
+      <w:r>
+        <w:rPr>
+          <w:rFonts w:ascii="Courier New" w:hAnsi="Courier New" w:cs="Courier New"/>
+          <w:color w:val="444444"/>
+          <w:sz w:val="20"/>
+          <w:szCs w:val="20"/>
+          <w:shd w:val="clear" w:color="auto" w:fill="E5E5E5"/>
+        </w:rPr>
+        <w:t> </w:t>
+      </w:r>
+      <w:r>
+        <w:rPr>
+          <w:rStyle w:val="cm-variable-2"/>
+          <w:rFonts w:ascii="Courier New" w:hAnsi="Courier New" w:cs="Courier New"/>
+          <w:color w:val="0055AA"/>
+          <w:sz w:val="20"/>
+          <w:szCs w:val="20"/>
+          <w:shd w:val="clear" w:color="auto" w:fill="E5E5E5"/>
+        </w:rPr>
+        <w:t>`baseball_data`</w:t>
+      </w:r>
+      <w:r>
+        <w:rPr>
+          <w:rFonts w:ascii="Courier New" w:hAnsi="Courier New" w:cs="Courier New"/>
+          <w:color w:val="444444"/>
+          <w:sz w:val="20"/>
+          <w:szCs w:val="20"/>
+          <w:shd w:val="clear" w:color="auto" w:fill="E5E5E5"/>
+        </w:rPr>
+        <w:t> </w:t>
+      </w:r>
+      <w:r>
+        <w:rPr>
+          <w:rStyle w:val="cm-keyword"/>
+          <w:rFonts w:ascii="Courier New" w:hAnsi="Courier New" w:cs="Courier New"/>
+          <w:color w:val="770088"/>
+          <w:sz w:val="20"/>
+          <w:szCs w:val="20"/>
+          <w:shd w:val="clear" w:color="auto" w:fill="E5E5E5"/>
+        </w:rPr>
+        <w:t>ORDER</w:t>
+      </w:r>
+      <w:r>
+        <w:rPr>
+          <w:rFonts w:ascii="Courier New" w:hAnsi="Courier New" w:cs="Courier New"/>
+          <w:color w:val="444444"/>
+          <w:sz w:val="20"/>
+          <w:szCs w:val="20"/>
+          <w:shd w:val="clear" w:color="auto" w:fill="E5E5E5"/>
+        </w:rPr>
+        <w:t> </w:t>
+      </w:r>
+      <w:r>
+        <w:rPr>
+          <w:rStyle w:val="cm-keyword"/>
+          <w:rFonts w:ascii="Courier New" w:hAnsi="Courier New" w:cs="Courier New"/>
+          <w:color w:val="770088"/>
+          <w:sz w:val="20"/>
+          <w:szCs w:val="20"/>
+          <w:shd w:val="clear" w:color="auto" w:fill="E5E5E5"/>
+        </w:rPr>
+        <w:t>BY</w:t>
+      </w:r>
+      <w:r>
+        <w:rPr>
+          <w:rFonts w:ascii="Courier New" w:hAnsi="Courier New" w:cs="Courier New"/>
+          <w:color w:val="444444"/>
+          <w:sz w:val="20"/>
+          <w:szCs w:val="20"/>
+          <w:shd w:val="clear" w:color="auto" w:fill="E5E5E5"/>
+        </w:rPr>
+        <w:t> HR </w:t>
+      </w:r>
+      <w:r>
+        <w:rPr>
+          <w:rStyle w:val="cm-keyword"/>
+          <w:rFonts w:ascii="Courier New" w:hAnsi="Courier New" w:cs="Courier New"/>
+          <w:color w:val="770088"/>
+          <w:sz w:val="20"/>
+          <w:szCs w:val="20"/>
+          <w:shd w:val="clear" w:color="auto" w:fill="E5E5E5"/>
+        </w:rPr>
+        <w:t>DESC</w:t>
+      </w:r>
+      <w:r>
+        <w:rPr>
+          <w:rFonts w:ascii="Courier New" w:hAnsi="Courier New" w:cs="Courier New"/>
+          <w:color w:val="444444"/>
+          <w:sz w:val="20"/>
+          <w:szCs w:val="20"/>
+          <w:shd w:val="clear" w:color="auto" w:fill="E5E5E5"/>
+        </w:rPr>
+        <w:t> </w:t>
+      </w:r>
+      <w:r>
+        <w:rPr>
+          <w:rStyle w:val="cm-keyword"/>
+          <w:rFonts w:ascii="Courier New" w:hAnsi="Courier New" w:cs="Courier New"/>
+          <w:color w:val="770088"/>
+          <w:sz w:val="20"/>
+          <w:szCs w:val="20"/>
+          <w:shd w:val="clear" w:color="auto" w:fill="E5E5E5"/>
+        </w:rPr>
+        <w:t>LIMIT</w:t>
+      </w:r>
+      <w:r>
+        <w:rPr>
+          <w:rFonts w:ascii="Courier New" w:hAnsi="Courier New" w:cs="Courier New"/>
+          <w:color w:val="444444"/>
+          <w:sz w:val="20"/>
+          <w:szCs w:val="20"/>
+          <w:shd w:val="clear" w:color="auto" w:fill="E5E5E5"/>
+        </w:rPr>
+        <w:t> </w:t>
+      </w:r>
+      <w:r>
+        <w:rPr>
+          <w:rStyle w:val="cm-number"/>
+          <w:rFonts w:ascii="Courier New" w:hAnsi="Courier New" w:cs="Courier New"/>
+          <w:color w:val="116644"/>
+          <w:sz w:val="20"/>
+          <w:szCs w:val="20"/>
+          <w:shd w:val="clear" w:color="auto" w:fill="E5E5E5"/>
+        </w:rPr>
+        <w:t>0</w:t>
+      </w:r>
+      <w:r>
+        <w:rPr>
+          <w:rStyle w:val="cm-punctuation"/>
+          <w:rFonts w:ascii="Courier New" w:hAnsi="Courier New" w:cs="Courier New"/>
+          <w:color w:val="444444"/>
+          <w:sz w:val="20"/>
+          <w:szCs w:val="20"/>
+          <w:shd w:val="clear" w:color="auto" w:fill="E5E5E5"/>
+        </w:rPr>
+        <w:t>,</w:t>
+      </w:r>
+      <w:r>
+        <w:rPr>
+          <w:rStyle w:val="cm-number"/>
+          <w:rFonts w:ascii="Courier New" w:hAnsi="Courier New" w:cs="Courier New"/>
+          <w:color w:val="116644"/>
+          <w:sz w:val="20"/>
+          <w:szCs w:val="20"/>
+          <w:shd w:val="clear" w:color="auto" w:fill="E5E5E5"/>
+        </w:rPr>
+        <w:t>8</w:t>
+      </w:r>
+      <w:r>
+        <w:rPr>
+          <w:rStyle w:val="cm-punctuation"/>
+          <w:rFonts w:ascii="Courier New" w:hAnsi="Courier New" w:cs="Courier New"/>
+          <w:color w:val="444444"/>
+          <w:sz w:val="20"/>
+          <w:szCs w:val="20"/>
+          <w:shd w:val="clear" w:color="auto" w:fill="E5E5E5"/>
+        </w:rPr>
+        <w:t>;</w:t>
+      </w:r>
+    </w:p>
+    <w:p>
+      <w:r>
+        <w:rPr>
+          <w:noProof/>
+        </w:rPr>
+        <w:drawing>
+          <wp:inline distT="0" distB="0" distL="0" distR="0" wp14:anchorId="2CA0497A" wp14:editId="6D6464CE">
+            <wp:extent cx="5724525" cy="3105150"/>
+            <wp:effectExtent l="0" t="0" r="9525" b="0"/>
+            <wp:docPr id="1449078508" name="Picture 1"/>
+            <wp:cNvGraphicFramePr>
+              <a:graphicFrameLocks xmlns:a="http://schemas.openxmlformats.org/drawingml/2006/main" noChangeAspect="1"/>
+            </wp:cNvGraphicFramePr>
+            <a:graphic xmlns:a="http://schemas.openxmlformats.org/drawingml/2006/main">
+              <a:graphicData uri="http://schemas.openxmlformats.org/drawingml/2006/picture">
+                <pic:pic xmlns:pic="http://schemas.openxmlformats.org/drawingml/2006/picture">
+                  <pic:nvPicPr>
+                    <pic:cNvPr id="0" name="Picture 1"/>
+                    <pic:cNvPicPr>
+                      <a:picLocks noChangeAspect="1" noChangeArrowheads="1"/>
+                    </pic:cNvPicPr>
+                  </pic:nvPicPr>
+                  <pic:blipFill>
+                    <a:blip r:embed="rId26">
+                      <a:extLst>
+                        <a:ext uri="{28A0092B-C50C-407E-A947-70E740481C1C}">
+                          <a14:useLocalDpi xmlns:a14="http://schemas.microsoft.com/office/drawing/2010/main" val="0"/>
+                        </a:ext>
+                      </a:extLst>
+                    </a:blip>
+                    <a:srcRect/>
+                    <a:stretch>
+                      <a:fillRect/>
+                    </a:stretch>
+                  </pic:blipFill>
+                  <pic:spPr bwMode="auto">
+                    <a:xfrm>
+                      <a:off x="0" y="0"/>
+                      <a:ext cx="5724525" cy="3105150"/>
                     </a:xfrm>
                     <a:prstGeom prst="rect">
                       <a:avLst/>

</xml_diff>